<commit_message>
Include Software requirement and architecture document
</commit_message>
<xml_diff>
--- a/Template_Files/04_TechnicalSafetyConcept_LaneAssistance_Template.docx
+++ b/Template_Files/04_TechnicalSafetyConcept_LaneAssistance_Template.docx
@@ -5361,7 +5361,7 @@
                 <w:sz w:val="22"/>
                 <w:szCs w:val="22"/>
               </w:rPr>
-              <w:t>LDW shall set the oscillating torque to 0.</w:t>
+              <w:t>N/A</w:t>
             </w:r>
           </w:p>
         </w:tc>
@@ -5552,8 +5552,10 @@
                 <w:sz w:val="22"/>
                 <w:szCs w:val="22"/>
               </w:rPr>
-              <w:t>LDW shall set the oscillating torque to 0.</w:t>
-            </w:r>
+              <w:t>N/A</w:t>
+            </w:r>
+            <w:bookmarkStart w:id="19" w:name="_GoBack"/>
+            <w:bookmarkEnd w:id="19"/>
           </w:p>
         </w:tc>
       </w:tr>
@@ -5571,7 +5573,6 @@
         <w:rPr>
           <w:b/>
         </w:rPr>
-        <w:lastRenderedPageBreak/>
         <w:t>Lane Departure Warning (LDW) Verification and Validation Acceptance Criteria:</w:t>
       </w:r>
     </w:p>
@@ -6303,7 +6304,7 @@
           <w:b/>
           <w:color w:val="B7B7B7"/>
         </w:rPr>
-        <w:t xml:space="preserve">[Instructions: Fill in the technical safety requirements for the lane keeping assistance functional safety requirement 02-01. We have provided the associated functional safety requirement in the table below. Hint:. You can reuse the technical safety requirements </w:t>
+        <w:t xml:space="preserve">[Instructions: Fill in the technical safety requirements for the lane keeping assistance functional safety requirement 02-01. We have provided the associated functional safety requirement in the table below. Hint:. You can reuse the technical safety requirements from functional safety requirement 01-01. But you need to change the language because we </w:t>
       </w:r>
       <w:r>
         <w:rPr>
@@ -6311,7 +6312,7 @@
           <w:color w:val="B7B7B7"/>
         </w:rPr>
         <w:lastRenderedPageBreak/>
-        <w:t>from functional safety requirement 01-01. But you need to change the language because we are now looking at a different system. The ASIL and Fault Tolerant Time Interval are different as well.]</w:t>
+        <w:t>are now looking at a different system. The ASIL and Fault Tolerant Time Interval are different as well.]</w:t>
       </w:r>
     </w:p>
     <w:p/>
@@ -7758,18 +7759,15 @@
               <w:widowControl w:val="0"/>
             </w:pPr>
             <w:r>
-              <w:t>Requireme</w:t>
-            </w:r>
+              <w:t>Requirement</w:t>
+            </w:r>
+          </w:p>
+          <w:p>
+            <w:pPr>
+              <w:widowControl w:val="0"/>
+            </w:pPr>
             <w:r>
               <w:lastRenderedPageBreak/>
-              <w:t>nt</w:t>
-            </w:r>
-          </w:p>
-          <w:p>
-            <w:pPr>
-              <w:widowControl w:val="0"/>
-            </w:pPr>
-            <w:r>
               <w:t>04</w:t>
             </w:r>
           </w:p>
@@ -8768,8 +8766,6 @@
             <w:r>
               <w:t>KA</w:t>
             </w:r>
-            <w:bookmarkStart w:id="19" w:name="_GoBack"/>
-            <w:bookmarkEnd w:id="19"/>
             <w:r>
               <w:t xml:space="preserve"> Safety Functionality is the same that the one received for the Final Torque.</w:t>
             </w:r>
@@ -8795,7 +8791,6 @@
               <w:widowControl w:val="0"/>
             </w:pPr>
             <w:r>
-              <w:lastRenderedPageBreak/>
               <w:t>Technical</w:t>
             </w:r>
           </w:p>
@@ -9045,7 +9040,6 @@
           <w:sz w:val="22"/>
           <w:szCs w:val="22"/>
         </w:rPr>
-        <w:lastRenderedPageBreak/>
         <w:t>The other two requirements are to check the data integrity transmission and memory test and are located in the Data Transmission Integrity Check and in the Safety Startup.</w:t>
       </w:r>
     </w:p>
@@ -9058,6 +9052,7 @@
       <w:bookmarkStart w:id="22" w:name="_4w6r8buy4lrp" w:colFirst="0" w:colLast="0"/>
       <w:bookmarkEnd w:id="22"/>
       <w:r>
+        <w:lastRenderedPageBreak/>
         <w:t>Warning and Degradation Concept</w:t>
       </w:r>
     </w:p>

</xml_diff>